<commit_message>
Updated Documentation, Methodology and DFD
The Data Flow Diagrams of  Level 0, 1, and 2 are updated as per requirements. Updated the Methodology,  added new points. And restructured the whole documentation.
</commit_message>
<xml_diff>
--- a/AR-VR PaaS ver 4.1.5.docx
+++ b/AR-VR PaaS ver 4.1.5.docx
@@ -1,10 +1,11 @@
 
 <file path=word/document.xml><?xml version="1.0" encoding="utf-8"?>
-<w:document xmlns:wpc="http://schemas.microsoft.com/office/word/2010/wordprocessingCanvas" xmlns:cx="http://schemas.microsoft.com/office/drawing/2014/chartex" xmlns:cx1="http://schemas.microsoft.com/office/drawing/2015/9/8/chartex" xmlns:cx2="http://schemas.microsoft.com/office/drawing/2015/10/21/chartex" xmlns:cx3="http://schemas.microsoft.com/office/drawing/2016/5/9/chartex" xmlns:cx4="http://schemas.microsoft.com/office/drawing/2016/5/10/chartex" xmlns:cx5="http://schemas.microsoft.com/office/drawing/2016/5/11/chartex" xmlns:cx6="http://schemas.microsoft.com/office/drawing/2016/5/12/chartex" xmlns:cx7="http://schemas.microsoft.com/office/drawing/2016/5/13/chartex" xmlns:cx8="http://schemas.microsoft.com/office/drawing/2016/5/14/chartex" xmlns:mc="http://schemas.openxmlformats.org/markup-compatibility/2006" xmlns:aink="http://schemas.microsoft.com/office/drawing/2016/ink" xmlns:am3d="http://schemas.microsoft.com/office/drawing/2017/model3d" xmlns:o="urn:schemas-microsoft-com:office:office" xmlns:r="http://schemas.openxmlformats.org/officeDocument/2006/relationships" xmlns:m="http://schemas.openxmlformats.org/officeDocument/2006/math" xmlns:v="urn:schemas-microsoft-com:vml" xmlns:wp14="http://schemas.microsoft.com/office/word/2010/wordprocessingDrawing" xmlns:wp="http://schemas.openxmlformats.org/drawingml/2006/wordprocessingDrawing" xmlns:w10="urn:schemas-microsoft-com:office:word" xmlns:w="http://schemas.openxmlformats.org/wordprocessingml/2006/main" xmlns:w14="http://schemas.microsoft.com/office/word/2010/wordml" xmlns:w15="http://schemas.microsoft.com/office/word/2012/wordml" xmlns:w16cex="http://schemas.microsoft.com/office/word/2018/wordml/cex" xmlns:w16cid="http://schemas.microsoft.com/office/word/2016/wordml/cid" xmlns:w16="http://schemas.microsoft.com/office/word/2018/wordml" xmlns:w16se="http://schemas.microsoft.com/office/word/2015/wordml/symex" xmlns:wpg="http://schemas.microsoft.com/office/word/2010/wordprocessingGroup" xmlns:wpi="http://schemas.microsoft.com/office/word/2010/wordprocessingInk" xmlns:wne="http://schemas.microsoft.com/office/word/2006/wordml" xmlns:wps="http://schemas.microsoft.com/office/word/2010/wordprocessingShape" mc:Ignorable="w14 w15 w16se w16cid w16 w16cex wp14">
+<w:document xmlns:wpc="http://schemas.microsoft.com/office/word/2010/wordprocessingCanvas" xmlns:mc="http://schemas.openxmlformats.org/markup-compatibility/2006" xmlns:o="urn:schemas-microsoft-com:office:office" xmlns:r="http://schemas.openxmlformats.org/officeDocument/2006/relationships" xmlns:m="http://schemas.openxmlformats.org/officeDocument/2006/math" xmlns:v="urn:schemas-microsoft-com:vml" xmlns:wp14="http://schemas.microsoft.com/office/word/2010/wordprocessingDrawing" xmlns:wp="http://schemas.openxmlformats.org/drawingml/2006/wordprocessingDrawing" xmlns:w10="urn:schemas-microsoft-com:office:word" xmlns:w="http://schemas.openxmlformats.org/wordprocessingml/2006/main" xmlns:w14="http://schemas.microsoft.com/office/word/2010/wordml" xmlns:w15="http://schemas.microsoft.com/office/word/2012/wordml" xmlns:wpg="http://schemas.microsoft.com/office/word/2010/wordprocessingGroup" xmlns:wpi="http://schemas.microsoft.com/office/word/2010/wordprocessingInk" xmlns:wne="http://schemas.microsoft.com/office/word/2006/wordml" xmlns:wps="http://schemas.microsoft.com/office/word/2010/wordprocessingShape" mc:Ignorable="w14 w15 wp14">
   <w:body>
     <w:p>
       <w:pPr>
         <w:pStyle w:val="NoSpacing"/>
+        <w:ind w:firstLine="720"/>
       </w:pPr>
       <w:r>
         <w:t>‘’</w:t>
@@ -2150,7 +2151,7 @@
               </wp:anchor>
             </w:drawing>
           </mc:Choice>
-          <mc:Fallback>
+          <mc:Fallback xmlns:w16se="http://schemas.microsoft.com/office/word/2015/wordml/symex" xmlns:w16="http://schemas.microsoft.com/office/word/2018/wordml" xmlns:w16cid="http://schemas.microsoft.com/office/word/2016/wordml/cid" xmlns:w16cex="http://schemas.microsoft.com/office/word/2018/wordml/cex" xmlns:am3d="http://schemas.microsoft.com/office/drawing/2017/model3d" xmlns:aink="http://schemas.microsoft.com/office/drawing/2016/ink" xmlns:cx8="http://schemas.microsoft.com/office/drawing/2016/5/14/chartex" xmlns:cx7="http://schemas.microsoft.com/office/drawing/2016/5/13/chartex" xmlns:cx6="http://schemas.microsoft.com/office/drawing/2016/5/12/chartex" xmlns:cx5="http://schemas.microsoft.com/office/drawing/2016/5/11/chartex" xmlns:cx4="http://schemas.microsoft.com/office/drawing/2016/5/10/chartex" xmlns:cx3="http://schemas.microsoft.com/office/drawing/2016/5/9/chartex" xmlns:cx2="http://schemas.microsoft.com/office/drawing/2015/10/21/chartex" xmlns:cx1="http://schemas.microsoft.com/office/drawing/2015/9/8/chartex" xmlns:cx="http://schemas.microsoft.com/office/drawing/2014/chartex">
             <w:pict>
               <v:group w14:anchorId="274121E4" id="officeArt object" o:spid="_x0000_s1026" alt="Group 2" style="position:absolute;margin-left:24.45pt;margin-top:36.7pt;width:172.8pt;height:718.55pt;z-index:-251659264;mso-wrap-distance-left:0;mso-wrap-distance-right:0;mso-position-horizontal-relative:page;mso-position-vertical-relative:page" coordsize="21945,91257" o:gfxdata="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">
                 <v:rect id="Rectangle 3" o:spid="_x0000_s1027" style="position:absolute;width:1945;height:91257;visibility:visible;mso-wrap-style:square;v-text-anchor:top" o:gfxdata="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" fillcolor="#44546a" stroked="f" strokeweight="1pt">
@@ -2383,7 +2384,7 @@
               </wp:anchor>
             </w:drawing>
           </mc:Choice>
-          <mc:Fallback>
+          <mc:Fallback xmlns:w16se="http://schemas.microsoft.com/office/word/2015/wordml/symex" xmlns:w16="http://schemas.microsoft.com/office/word/2018/wordml" xmlns:w16cid="http://schemas.microsoft.com/office/word/2016/wordml/cid" xmlns:w16cex="http://schemas.microsoft.com/office/word/2018/wordml/cex" xmlns:am3d="http://schemas.microsoft.com/office/drawing/2017/model3d" xmlns:aink="http://schemas.microsoft.com/office/drawing/2016/ink" xmlns:cx8="http://schemas.microsoft.com/office/drawing/2016/5/14/chartex" xmlns:cx7="http://schemas.microsoft.com/office/drawing/2016/5/13/chartex" xmlns:cx6="http://schemas.microsoft.com/office/drawing/2016/5/12/chartex" xmlns:cx5="http://schemas.microsoft.com/office/drawing/2016/5/11/chartex" xmlns:cx4="http://schemas.microsoft.com/office/drawing/2016/5/10/chartex" xmlns:cx3="http://schemas.microsoft.com/office/drawing/2016/5/9/chartex" xmlns:cx2="http://schemas.microsoft.com/office/drawing/2015/10/21/chartex" xmlns:cx1="http://schemas.microsoft.com/office/drawing/2015/9/8/chartex" xmlns:cx="http://schemas.microsoft.com/office/drawing/2014/chartex">
             <w:pict>
               <v:shape w14:anchorId="78509CF6" id="_x0000_s1057" type="#_x0000_t202" alt="Text Box 32" style="position:absolute;margin-left:257pt;margin-top:696.95pt;width:4in;height:28.8pt;z-index:251660288;visibility:visible;mso-wrap-style:square;mso-wrap-distance-left:0;mso-wrap-distance-top:0;mso-wrap-distance-right:0;mso-wrap-distance-bottom:0;mso-position-horizontal:absolute;mso-position-horizontal-relative:page;mso-position-vertical:absolute;mso-position-vertical-relative:page;v-text-anchor:bottom" o:gfxdata="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" filled="f" stroked="f" strokeweight="1pt">
                 <v:stroke miterlimit="4"/>
@@ -2522,7 +2523,7 @@
               </wp:anchor>
             </w:drawing>
           </mc:Choice>
-          <mc:Fallback>
+          <mc:Fallback xmlns:w16se="http://schemas.microsoft.com/office/word/2015/wordml/symex" xmlns:w16="http://schemas.microsoft.com/office/word/2018/wordml" xmlns:w16cid="http://schemas.microsoft.com/office/word/2016/wordml/cid" xmlns:w16cex="http://schemas.microsoft.com/office/word/2018/wordml/cex" xmlns:am3d="http://schemas.microsoft.com/office/drawing/2017/model3d" xmlns:aink="http://schemas.microsoft.com/office/drawing/2016/ink" xmlns:cx8="http://schemas.microsoft.com/office/drawing/2016/5/14/chartex" xmlns:cx7="http://schemas.microsoft.com/office/drawing/2016/5/13/chartex" xmlns:cx6="http://schemas.microsoft.com/office/drawing/2016/5/12/chartex" xmlns:cx5="http://schemas.microsoft.com/office/drawing/2016/5/11/chartex" xmlns:cx4="http://schemas.microsoft.com/office/drawing/2016/5/10/chartex" xmlns:cx3="http://schemas.microsoft.com/office/drawing/2016/5/9/chartex" xmlns:cx2="http://schemas.microsoft.com/office/drawing/2015/10/21/chartex" xmlns:cx1="http://schemas.microsoft.com/office/drawing/2015/9/8/chartex" xmlns:cx="http://schemas.microsoft.com/office/drawing/2014/chartex">
             <w:pict>
               <v:shape w14:anchorId="3DB6038E" id="_x0000_s1058" type="#_x0000_t202" alt="Text Box 1" style="position:absolute;margin-left:257pt;margin-top:138.6pt;width:4in;height:84.25pt;z-index:251659264;visibility:visible;mso-wrap-style:square;mso-wrap-distance-left:0;mso-wrap-distance-top:0;mso-wrap-distance-right:0;mso-wrap-distance-bottom:0;mso-position-horizontal:absolute;mso-position-horizontal-relative:page;mso-position-vertical:absolute;mso-position-vertical-relative:page;v-text-anchor:top" o:gfxdata="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" filled="f" stroked="f" strokeweight="1pt">
                 <v:stroke miterlimit="4"/>
@@ -2992,7 +2993,6 @@
                 <w:lang w:val="en-US"/>
               </w:rPr>
             </w:pPr>
-            <w:proofErr w:type="spellStart"/>
             <w:r>
               <w:rPr>
                 <w:rFonts w:ascii="Helvetica" w:hAnsi="Helvetica"/>
@@ -3004,7 +3004,6 @@
               </w:rPr>
               <w:t>adityakumaar</w:t>
             </w:r>
-            <w:proofErr w:type="spellEnd"/>
           </w:p>
         </w:tc>
         <w:tc>
@@ -3241,7 +3240,6 @@
                 <w:szCs w:val="36"/>
               </w:rPr>
             </w:pPr>
-            <w:proofErr w:type="spellStart"/>
             <w:r>
               <w:rPr>
                 <w:rFonts w:ascii="Helvetica" w:hAnsi="Helvetica"/>
@@ -3251,33 +3249,8 @@
                 <w:szCs w:val="36"/>
                 <w:lang w:val="en-US"/>
               </w:rPr>
-              <w:t>Dhananjai</w:t>
+              <w:t>Dhananjai Kalra</w:t>
             </w:r>
-            <w:proofErr w:type="spellEnd"/>
-            <w:r>
-              <w:rPr>
-                <w:rFonts w:ascii="Helvetica" w:hAnsi="Helvetica"/>
-                <w:b/>
-                <w:bCs/>
-                <w:sz w:val="36"/>
-                <w:szCs w:val="36"/>
-                <w:lang w:val="en-US"/>
-              </w:rPr>
-              <w:t xml:space="preserve"> </w:t>
-            </w:r>
-            <w:proofErr w:type="spellStart"/>
-            <w:r>
-              <w:rPr>
-                <w:rFonts w:ascii="Helvetica" w:hAnsi="Helvetica"/>
-                <w:b/>
-                <w:bCs/>
-                <w:sz w:val="36"/>
-                <w:szCs w:val="36"/>
-                <w:lang w:val="en-US"/>
-              </w:rPr>
-              <w:t>Kalra</w:t>
-            </w:r>
-            <w:proofErr w:type="spellEnd"/>
           </w:p>
         </w:tc>
         <w:tc>
@@ -4104,7 +4077,6 @@
         <w:rPr>
           <w:rFonts w:eastAsia="Arial Unicode MS" w:cs="Arial Unicode MS"/>
         </w:rPr>
-        <w:lastRenderedPageBreak/>
         <w:t>A</w:t>
       </w:r>
       <w:r>
@@ -4484,7 +4456,6 @@
       <w:bookmarkStart w:id="2" w:name="Introduction"/>
       <w:bookmarkEnd w:id="2"/>
       <w:r>
-        <w:lastRenderedPageBreak/>
         <w:t>Introduction</w:t>
       </w:r>
     </w:p>
@@ -4706,7 +4677,6 @@
         <w:rPr>
           <w:lang w:val="en-US"/>
         </w:rPr>
-        <w:lastRenderedPageBreak/>
         <w:t>Our platform will eliminate this limitation to the best possible extent and provide users with the same services, unbiased towards the network or hardware they are using. Creation, modification, save and download are the four main services we wi</w:t>
       </w:r>
       <w:r>
@@ -5036,7 +5006,6 @@
         <w:rPr>
           <w:lang w:val="en-US"/>
         </w:rPr>
-        <w:lastRenderedPageBreak/>
         <w:t xml:space="preserve"> Methodology</w:t>
       </w:r>
     </w:p>
@@ -5253,7 +5222,6 @@
         <w:pStyle w:val="Subtitle"/>
       </w:pPr>
       <w:r>
-        <w:lastRenderedPageBreak/>
         <w:t>Augmented Reality</w:t>
       </w:r>
     </w:p>
@@ -5423,7 +5391,6 @@
         <w:pStyle w:val="Heading3"/>
       </w:pPr>
       <w:r>
-        <w:lastRenderedPageBreak/>
         <w:t>3.2 WHY CLOUD?</w:t>
       </w:r>
     </w:p>
@@ -5438,19 +5405,7 @@
         <w:rPr>
           <w:rFonts w:ascii="Calibri" w:hAnsi="Calibri" w:cs="Calibri"/>
         </w:rPr>
-        <w:t xml:space="preserve">The use and need of cloud computing </w:t>
-      </w:r>
-      <w:r>
-        <w:rPr>
-          <w:rFonts w:ascii="Calibri" w:hAnsi="Calibri" w:cs="Calibri"/>
-        </w:rPr>
-        <w:t>are</w:t>
-      </w:r>
-      <w:r>
-        <w:rPr>
-          <w:rFonts w:ascii="Calibri" w:hAnsi="Calibri" w:cs="Calibri"/>
-        </w:rPr>
-        <w:t xml:space="preserve"> increasing every day and cloud computing have certain cost and hardware benefits over building an equally powerful machine at client-side. And by our service we want to provide the users with a service which they can afford at minimal price and access over different platforms. The same platform will also provide the users with a marketplace where they can trade their AR/VR/MR content with other organizations and companies.</w:t>
+        <w:t>The use and need of cloud computing are increasing every day and cloud computing have certain cost and hardware benefits over building an equally powerful machine at client-side. And by our service we want to provide the users with a service which they can afford at minimal price and access over different platforms. The same platform will also provide the users with a marketplace where they can trade their AR/VR/MR content with other organizations and companies.</w:t>
       </w:r>
     </w:p>
     <w:p>
@@ -5663,19 +5618,7 @@
         <w:rPr>
           <w:rFonts w:cs="Calibri"/>
         </w:rPr>
-        <w:t xml:space="preserve">This will be a cross-platform service, which means it will be OS independent. </w:t>
-      </w:r>
-      <w:r>
-        <w:rPr>
-          <w:rFonts w:cs="Calibri"/>
-        </w:rPr>
-        <w:t>Therefore,</w:t>
-      </w:r>
-      <w:r>
-        <w:rPr>
-          <w:rFonts w:cs="Calibri"/>
-        </w:rPr>
-        <w:t xml:space="preserve"> the user need not worry about setting up the service for different OSs.</w:t>
+        <w:t>This will be a cross-platform service, which means it will be OS independent. Therefore, the user need not worry about setting up the service for different OSs.</w:t>
       </w:r>
     </w:p>
     <w:p>
@@ -5912,7 +5855,6 @@
           <w:b/>
           <w:bCs/>
         </w:rPr>
-        <w:lastRenderedPageBreak/>
         <w:t>Phase 1</w:t>
       </w:r>
       <w:r>
@@ -6263,29 +6205,25 @@
         <w:t>4. Smartphone Application (if used on smartphone)</w:t>
       </w:r>
       <w:bookmarkStart w:id="9" w:name="_Toc6"/>
-      <w:bookmarkStart w:id="10" w:name="_GoBack"/>
+    </w:p>
+    <w:p>
+      <w:pPr>
+        <w:pStyle w:val="Heading"/>
+      </w:pPr>
+      <w:r>
+        <w:rPr>
+          <w:rFonts w:eastAsia="Arial Unicode MS" w:cs="Arial Unicode MS"/>
+        </w:rPr>
+        <w:t xml:space="preserve">6. </w:t>
+      </w:r>
+      <w:bookmarkStart w:id="10" w:name="DataFlowDiagrams"/>
       <w:bookmarkEnd w:id="10"/>
-    </w:p>
-    <w:p>
-      <w:pPr>
-        <w:pStyle w:val="Heading"/>
-      </w:pPr>
       <w:r>
         <w:rPr>
           <w:rFonts w:eastAsia="Arial Unicode MS" w:cs="Arial Unicode MS"/>
         </w:rPr>
-        <w:lastRenderedPageBreak/>
-        <w:t xml:space="preserve">6. </w:t>
-      </w:r>
-      <w:bookmarkStart w:id="11" w:name="DataFlowDiagrams"/>
-      <w:bookmarkEnd w:id="11"/>
-      <w:r>
-        <w:rPr>
-          <w:rFonts w:eastAsia="Arial Unicode MS" w:cs="Arial Unicode MS"/>
-        </w:rPr>
         <w:t>D</w:t>
       </w:r>
-      <w:proofErr w:type="spellStart"/>
       <w:r>
         <w:rPr>
           <w:rFonts w:eastAsia="Arial Unicode MS" w:cs="Arial Unicode MS"/>
@@ -6293,7 +6231,6 @@
         </w:rPr>
         <w:t>ata</w:t>
       </w:r>
-      <w:proofErr w:type="spellEnd"/>
       <w:r>
         <w:rPr>
           <w:rFonts w:eastAsia="Arial Unicode MS" w:cs="Arial Unicode MS"/>
@@ -6327,46 +6264,30 @@
         <w:rPr>
           <w:noProof/>
         </w:rPr>
-        <w:drawing>
-          <wp:inline distT="0" distB="0" distL="0" distR="0" wp14:anchorId="27F78774" wp14:editId="5E142BC7">
-            <wp:extent cx="5943473" cy="1745481"/>
-            <wp:effectExtent l="0" t="0" r="0" b="0"/>
-            <wp:docPr id="1073741860" name="officeArt object"/>
-            <wp:cNvGraphicFramePr/>
-            <a:graphic xmlns:a="http://schemas.openxmlformats.org/drawingml/2006/main">
-              <a:graphicData uri="http://schemas.openxmlformats.org/drawingml/2006/picture">
-                <pic:pic xmlns:pic="http://schemas.openxmlformats.org/drawingml/2006/picture">
-                  <pic:nvPicPr>
-                    <pic:cNvPr id="1073741860" name="image3.png"/>
-                    <pic:cNvPicPr>
-                      <a:picLocks noChangeAspect="1"/>
-                    </pic:cNvPicPr>
-                  </pic:nvPicPr>
-                  <pic:blipFill>
-                    <a:blip r:embed="rId11"/>
-                    <a:stretch>
-                      <a:fillRect/>
-                    </a:stretch>
-                  </pic:blipFill>
-                  <pic:spPr>
-                    <a:xfrm>
-                      <a:off x="0" y="0"/>
-                      <a:ext cx="5943473" cy="1745481"/>
-                    </a:xfrm>
-                    <a:prstGeom prst="rect">
-                      <a:avLst/>
-                    </a:prstGeom>
-                    <a:ln w="12700" cap="flat">
-                      <a:noFill/>
-                      <a:miter lim="400000"/>
-                    </a:ln>
-                    <a:effectLst/>
-                  </pic:spPr>
-                </pic:pic>
-              </a:graphicData>
-            </a:graphic>
-          </wp:inline>
-        </w:drawing>
+        <w:pict w14:anchorId="76CE2928">
+          <v:shapetype id="_x0000_t75" coordsize="21600,21600" o:spt="75" o:preferrelative="t" path="m@4@5l@4@11@9@11@9@5xe" filled="f" stroked="f">
+            <v:stroke joinstyle="miter"/>
+            <v:formulas>
+              <v:f eqn="if lineDrawn pixelLineWidth 0"/>
+              <v:f eqn="sum @0 1 0"/>
+              <v:f eqn="sum 0 0 @1"/>
+              <v:f eqn="prod @2 1 2"/>
+              <v:f eqn="prod @3 21600 pixelWidth"/>
+              <v:f eqn="prod @3 21600 pixelHeight"/>
+              <v:f eqn="sum @0 0 1"/>
+              <v:f eqn="prod @6 1 2"/>
+              <v:f eqn="prod @7 21600 pixelWidth"/>
+              <v:f eqn="sum @8 21600 0"/>
+              <v:f eqn="prod @7 21600 pixelHeight"/>
+              <v:f eqn="sum @10 21600 0"/>
+            </v:formulas>
+            <v:path o:extrusionok="f" gradientshapeok="t" o:connecttype="rect"/>
+            <o:lock v:ext="edit" aspectratio="t"/>
+          </v:shapetype>
+          <v:shape id="_x0000_i1025" type="#_x0000_t75" style="width:468pt;height:108.6pt">
+            <v:imagedata r:id="rId11" o:title="DFD Level0 New"/>
+          </v:shape>
+        </w:pict>
       </w:r>
     </w:p>
     <w:p>
@@ -6389,46 +6310,11 @@
         <w:rPr>
           <w:noProof/>
         </w:rPr>
-        <w:drawing>
-          <wp:inline distT="0" distB="0" distL="0" distR="0" wp14:anchorId="46E06BCD" wp14:editId="2A9470A4">
-            <wp:extent cx="5650302" cy="2924355"/>
-            <wp:effectExtent l="0" t="0" r="7620" b="9525"/>
-            <wp:docPr id="1073741861" name="officeArt object" descr="C:\Users\ASUS\Desktop\lv 1.png"/>
-            <wp:cNvGraphicFramePr/>
-            <a:graphic xmlns:a="http://schemas.openxmlformats.org/drawingml/2006/main">
-              <a:graphicData uri="http://schemas.openxmlformats.org/drawingml/2006/picture">
-                <pic:pic xmlns:pic="http://schemas.openxmlformats.org/drawingml/2006/picture">
-                  <pic:nvPicPr>
-                    <pic:cNvPr id="1073741861" name="C:\Users\ASUS\Desktop\lv 1.png" descr="C:\Users\ASUS\Desktop\lv 1.png"/>
-                    <pic:cNvPicPr>
-                      <a:picLocks noChangeAspect="1"/>
-                    </pic:cNvPicPr>
-                  </pic:nvPicPr>
-                  <pic:blipFill>
-                    <a:blip r:embed="rId12"/>
-                    <a:stretch>
-                      <a:fillRect/>
-                    </a:stretch>
-                  </pic:blipFill>
-                  <pic:spPr>
-                    <a:xfrm>
-                      <a:off x="0" y="0"/>
-                      <a:ext cx="5657098" cy="2927872"/>
-                    </a:xfrm>
-                    <a:prstGeom prst="rect">
-                      <a:avLst/>
-                    </a:prstGeom>
-                    <a:ln w="12700" cap="flat">
-                      <a:noFill/>
-                      <a:miter lim="400000"/>
-                    </a:ln>
-                    <a:effectLst/>
-                  </pic:spPr>
-                </pic:pic>
-              </a:graphicData>
-            </a:graphic>
-          </wp:inline>
-        </w:drawing>
+        <w:pict w14:anchorId="18D4CF08">
+          <v:shape id="_x0000_i1026" type="#_x0000_t75" style="width:467.4pt;height:196.8pt">
+            <v:imagedata r:id="rId12" o:title="DFD 1 NEW"/>
+          </v:shape>
+        </w:pict>
       </w:r>
     </w:p>
     <w:p>
@@ -6510,7 +6396,7 @@
               </wp:anchor>
             </w:drawing>
           </mc:Choice>
-          <mc:Fallback>
+          <mc:Fallback xmlns:w16se="http://schemas.microsoft.com/office/word/2015/wordml/symex" xmlns:w16="http://schemas.microsoft.com/office/word/2018/wordml" xmlns:w16cid="http://schemas.microsoft.com/office/word/2016/wordml/cid" xmlns:w16cex="http://schemas.microsoft.com/office/word/2018/wordml/cex" xmlns:am3d="http://schemas.microsoft.com/office/drawing/2017/model3d" xmlns:aink="http://schemas.microsoft.com/office/drawing/2016/ink" xmlns:cx8="http://schemas.microsoft.com/office/drawing/2016/5/14/chartex" xmlns:cx7="http://schemas.microsoft.com/office/drawing/2016/5/13/chartex" xmlns:cx6="http://schemas.microsoft.com/office/drawing/2016/5/12/chartex" xmlns:cx5="http://schemas.microsoft.com/office/drawing/2016/5/11/chartex" xmlns:cx4="http://schemas.microsoft.com/office/drawing/2016/5/10/chartex" xmlns:cx3="http://schemas.microsoft.com/office/drawing/2016/5/9/chartex" xmlns:cx2="http://schemas.microsoft.com/office/drawing/2015/10/21/chartex" xmlns:cx1="http://schemas.microsoft.com/office/drawing/2015/9/8/chartex" xmlns:cx="http://schemas.microsoft.com/office/drawing/2014/chartex">
             <w:pict>
               <v:shape w14:anchorId="1BB1FCE7" id="_x0000_s1059" type="#_x0000_t202" alt="Text Box 2" style="position:absolute;margin-left:0;margin-top:.2pt;width:185.9pt;height:48.85pt;z-index:251661312;visibility:visible;mso-wrap-style:square;mso-wrap-distance-left:6.3pt;mso-wrap-distance-top:6.3pt;mso-wrap-distance-right:6.3pt;mso-wrap-distance-bottom:6.3pt;mso-position-horizontal:center;mso-position-horizontal-relative:margin;mso-position-vertical:absolute;mso-position-vertical-relative:text;v-text-anchor:top" o:gfxdata="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" strokecolor="white">
                 <v:textbox inset="1.27mm,1.27mm,1.27mm,1.27mm">
@@ -6567,51 +6453,17 @@
       <w:pPr>
         <w:pStyle w:val="Body"/>
       </w:pPr>
+      <w:bookmarkStart w:id="11" w:name="_GoBack"/>
+      <w:bookmarkEnd w:id="11"/>
       <w:r>
         <w:rPr>
           <w:noProof/>
         </w:rPr>
-        <w:lastRenderedPageBreak/>
-        <w:drawing>
-          <wp:inline distT="0" distB="0" distL="0" distR="0" wp14:anchorId="2ADB2057" wp14:editId="33746EB1">
-            <wp:extent cx="5943473" cy="2971940"/>
-            <wp:effectExtent l="0" t="0" r="0" b="0"/>
-            <wp:docPr id="1073741863" name="officeArt object" descr="C:\Users\ASUS\Desktop\lv 2.png"/>
-            <wp:cNvGraphicFramePr/>
-            <a:graphic xmlns:a="http://schemas.openxmlformats.org/drawingml/2006/main">
-              <a:graphicData uri="http://schemas.openxmlformats.org/drawingml/2006/picture">
-                <pic:pic xmlns:pic="http://schemas.openxmlformats.org/drawingml/2006/picture">
-                  <pic:nvPicPr>
-                    <pic:cNvPr id="1073741863" name="C:\Users\ASUS\Desktop\lv 2.png" descr="C:\Users\ASUS\Desktop\lv 2.png"/>
-                    <pic:cNvPicPr>
-                      <a:picLocks noChangeAspect="1"/>
-                    </pic:cNvPicPr>
-                  </pic:nvPicPr>
-                  <pic:blipFill>
-                    <a:blip r:embed="rId13"/>
-                    <a:stretch>
-                      <a:fillRect/>
-                    </a:stretch>
-                  </pic:blipFill>
-                  <pic:spPr>
-                    <a:xfrm>
-                      <a:off x="0" y="0"/>
-                      <a:ext cx="5943473" cy="2971940"/>
-                    </a:xfrm>
-                    <a:prstGeom prst="rect">
-                      <a:avLst/>
-                    </a:prstGeom>
-                    <a:ln w="12700" cap="flat">
-                      <a:noFill/>
-                      <a:miter lim="400000"/>
-                    </a:ln>
-                    <a:effectLst/>
-                  </pic:spPr>
-                </pic:pic>
-              </a:graphicData>
-            </a:graphic>
-          </wp:inline>
-        </w:drawing>
+        <w:pict w14:anchorId="71F19800">
+          <v:shape id="_x0000_i1027" type="#_x0000_t75" style="width:467.4pt;height:366.6pt">
+            <v:imagedata r:id="rId13" o:title="DFD 2 NEW"/>
+          </v:shape>
+        </w:pict>
       </w:r>
     </w:p>
     <w:p>
@@ -6698,7 +6550,7 @@
               </wp:anchor>
             </w:drawing>
           </mc:Choice>
-          <mc:Fallback>
+          <mc:Fallback xmlns:w16se="http://schemas.microsoft.com/office/word/2015/wordml/symex" xmlns:w16="http://schemas.microsoft.com/office/word/2018/wordml" xmlns:w16cid="http://schemas.microsoft.com/office/word/2016/wordml/cid" xmlns:w16cex="http://schemas.microsoft.com/office/word/2018/wordml/cex" xmlns:am3d="http://schemas.microsoft.com/office/drawing/2017/model3d" xmlns:aink="http://schemas.microsoft.com/office/drawing/2016/ink" xmlns:cx8="http://schemas.microsoft.com/office/drawing/2016/5/14/chartex" xmlns:cx7="http://schemas.microsoft.com/office/drawing/2016/5/13/chartex" xmlns:cx6="http://schemas.microsoft.com/office/drawing/2016/5/12/chartex" xmlns:cx5="http://schemas.microsoft.com/office/drawing/2016/5/11/chartex" xmlns:cx4="http://schemas.microsoft.com/office/drawing/2016/5/10/chartex" xmlns:cx3="http://schemas.microsoft.com/office/drawing/2016/5/9/chartex" xmlns:cx2="http://schemas.microsoft.com/office/drawing/2015/10/21/chartex" xmlns:cx1="http://schemas.microsoft.com/office/drawing/2015/9/8/chartex" xmlns:cx="http://schemas.microsoft.com/office/drawing/2014/chartex">
             <w:pict>
               <v:shape w14:anchorId="14C741EA" id="_x0000_s1060" type="#_x0000_t202" alt="Text Box 2" style="position:absolute;margin-left:0;margin-top:15.85pt;width:185.9pt;height:31.2pt;z-index:251662336;visibility:visible;mso-wrap-style:square;mso-height-percent:0;mso-wrap-distance-left:6.3pt;mso-wrap-distance-top:6.3pt;mso-wrap-distance-right:6.3pt;mso-wrap-distance-bottom:6.3pt;mso-position-horizontal:center;mso-position-horizontal-relative:margin;mso-position-vertical:absolute;mso-position-vertical-relative:text;mso-height-percent:0;mso-height-relative:margin;v-text-anchor:top" o:gfxdata="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" strokecolor="white">
                 <v:textbox inset="1.27mm,1.27mm,1.27mm,1.27mm">
@@ -6926,7 +6778,7 @@
 </file>
 
 <file path=word/endnotes.xml><?xml version="1.0" encoding="utf-8"?>
-<w:endnotes xmlns:wpc="http://schemas.microsoft.com/office/word/2010/wordprocessingCanvas" xmlns:cx="http://schemas.microsoft.com/office/drawing/2014/chartex" xmlns:cx1="http://schemas.microsoft.com/office/drawing/2015/9/8/chartex" xmlns:cx2="http://schemas.microsoft.com/office/drawing/2015/10/21/chartex" xmlns:cx3="http://schemas.microsoft.com/office/drawing/2016/5/9/chartex" xmlns:cx4="http://schemas.microsoft.com/office/drawing/2016/5/10/chartex" xmlns:cx5="http://schemas.microsoft.com/office/drawing/2016/5/11/chartex" xmlns:cx6="http://schemas.microsoft.com/office/drawing/2016/5/12/chartex" xmlns:cx7="http://schemas.microsoft.com/office/drawing/2016/5/13/chartex" xmlns:cx8="http://schemas.microsoft.com/office/drawing/2016/5/14/chartex" xmlns:mc="http://schemas.openxmlformats.org/markup-compatibility/2006" xmlns:aink="http://schemas.microsoft.com/office/drawing/2016/ink" xmlns:am3d="http://schemas.microsoft.com/office/drawing/2017/model3d" xmlns:o="urn:schemas-microsoft-com:office:office" xmlns:r="http://schemas.openxmlformats.org/officeDocument/2006/relationships" xmlns:m="http://schemas.openxmlformats.org/officeDocument/2006/math" xmlns:v="urn:schemas-microsoft-com:vml" xmlns:wp14="http://schemas.microsoft.com/office/word/2010/wordprocessingDrawing" xmlns:wp="http://schemas.openxmlformats.org/drawingml/2006/wordprocessingDrawing" xmlns:w10="urn:schemas-microsoft-com:office:word" xmlns:w="http://schemas.openxmlformats.org/wordprocessingml/2006/main" xmlns:w14="http://schemas.microsoft.com/office/word/2010/wordml" xmlns:w15="http://schemas.microsoft.com/office/word/2012/wordml" xmlns:w16cex="http://schemas.microsoft.com/office/word/2018/wordml/cex" xmlns:w16cid="http://schemas.microsoft.com/office/word/2016/wordml/cid" xmlns:w16="http://schemas.microsoft.com/office/word/2018/wordml" xmlns:w16se="http://schemas.microsoft.com/office/word/2015/wordml/symex" xmlns:wpg="http://schemas.microsoft.com/office/word/2010/wordprocessingGroup" xmlns:wpi="http://schemas.microsoft.com/office/word/2010/wordprocessingInk" xmlns:wne="http://schemas.microsoft.com/office/word/2006/wordml" xmlns:wps="http://schemas.microsoft.com/office/word/2010/wordprocessingShape" mc:Ignorable="w14 w15 w16se w16cid w16 w16cex wp14">
+<w:endnotes xmlns:wpc="http://schemas.microsoft.com/office/word/2010/wordprocessingCanvas" xmlns:mc="http://schemas.openxmlformats.org/markup-compatibility/2006" xmlns:o="urn:schemas-microsoft-com:office:office" xmlns:r="http://schemas.openxmlformats.org/officeDocument/2006/relationships" xmlns:m="http://schemas.openxmlformats.org/officeDocument/2006/math" xmlns:v="urn:schemas-microsoft-com:vml" xmlns:wp14="http://schemas.microsoft.com/office/word/2010/wordprocessingDrawing" xmlns:wp="http://schemas.openxmlformats.org/drawingml/2006/wordprocessingDrawing" xmlns:w10="urn:schemas-microsoft-com:office:word" xmlns:w="http://schemas.openxmlformats.org/wordprocessingml/2006/main" xmlns:w14="http://schemas.microsoft.com/office/word/2010/wordml" xmlns:w15="http://schemas.microsoft.com/office/word/2012/wordml" xmlns:wpg="http://schemas.microsoft.com/office/word/2010/wordprocessingGroup" xmlns:wpi="http://schemas.microsoft.com/office/word/2010/wordprocessingInk" xmlns:wne="http://schemas.microsoft.com/office/word/2006/wordml" xmlns:wps="http://schemas.microsoft.com/office/word/2010/wordprocessingShape" mc:Ignorable="w14 w15 wp14">
   <w:endnote w:type="separator" w:id="-1">
     <w:p>
       <w:r>
@@ -6945,7 +6797,7 @@
 </file>
 
 <file path=word/footnotes.xml><?xml version="1.0" encoding="utf-8"?>
-<w:footnotes xmlns:wpc="http://schemas.microsoft.com/office/word/2010/wordprocessingCanvas" xmlns:cx="http://schemas.microsoft.com/office/drawing/2014/chartex" xmlns:cx1="http://schemas.microsoft.com/office/drawing/2015/9/8/chartex" xmlns:cx2="http://schemas.microsoft.com/office/drawing/2015/10/21/chartex" xmlns:cx3="http://schemas.microsoft.com/office/drawing/2016/5/9/chartex" xmlns:cx4="http://schemas.microsoft.com/office/drawing/2016/5/10/chartex" xmlns:cx5="http://schemas.microsoft.com/office/drawing/2016/5/11/chartex" xmlns:cx6="http://schemas.microsoft.com/office/drawing/2016/5/12/chartex" xmlns:cx7="http://schemas.microsoft.com/office/drawing/2016/5/13/chartex" xmlns:cx8="http://schemas.microsoft.com/office/drawing/2016/5/14/chartex" xmlns:mc="http://schemas.openxmlformats.org/markup-compatibility/2006" xmlns:aink="http://schemas.microsoft.com/office/drawing/2016/ink" xmlns:am3d="http://schemas.microsoft.com/office/drawing/2017/model3d" xmlns:o="urn:schemas-microsoft-com:office:office" xmlns:r="http://schemas.openxmlformats.org/officeDocument/2006/relationships" xmlns:m="http://schemas.openxmlformats.org/officeDocument/2006/math" xmlns:v="urn:schemas-microsoft-com:vml" xmlns:wp14="http://schemas.microsoft.com/office/word/2010/wordprocessingDrawing" xmlns:wp="http://schemas.openxmlformats.org/drawingml/2006/wordprocessingDrawing" xmlns:w10="urn:schemas-microsoft-com:office:word" xmlns:w="http://schemas.openxmlformats.org/wordprocessingml/2006/main" xmlns:w14="http://schemas.microsoft.com/office/word/2010/wordml" xmlns:w15="http://schemas.microsoft.com/office/word/2012/wordml" xmlns:w16cex="http://schemas.microsoft.com/office/word/2018/wordml/cex" xmlns:w16cid="http://schemas.microsoft.com/office/word/2016/wordml/cid" xmlns:w16="http://schemas.microsoft.com/office/word/2018/wordml" xmlns:w16se="http://schemas.microsoft.com/office/word/2015/wordml/symex" xmlns:wpg="http://schemas.microsoft.com/office/word/2010/wordprocessingGroup" xmlns:wpi="http://schemas.microsoft.com/office/word/2010/wordprocessingInk" xmlns:wne="http://schemas.microsoft.com/office/word/2006/wordml" xmlns:wps="http://schemas.microsoft.com/office/word/2010/wordprocessingShape" mc:Ignorable="w14 w15 w16se w16cid w16 w16cex wp14">
+<w:footnotes xmlns:wpc="http://schemas.microsoft.com/office/word/2010/wordprocessingCanvas" xmlns:mc="http://schemas.openxmlformats.org/markup-compatibility/2006" xmlns:o="urn:schemas-microsoft-com:office:office" xmlns:r="http://schemas.openxmlformats.org/officeDocument/2006/relationships" xmlns:m="http://schemas.openxmlformats.org/officeDocument/2006/math" xmlns:v="urn:schemas-microsoft-com:vml" xmlns:wp14="http://schemas.microsoft.com/office/word/2010/wordprocessingDrawing" xmlns:wp="http://schemas.openxmlformats.org/drawingml/2006/wordprocessingDrawing" xmlns:w10="urn:schemas-microsoft-com:office:word" xmlns:w="http://schemas.openxmlformats.org/wordprocessingml/2006/main" xmlns:w14="http://schemas.microsoft.com/office/word/2010/wordml" xmlns:w15="http://schemas.microsoft.com/office/word/2012/wordml" xmlns:wpg="http://schemas.microsoft.com/office/word/2010/wordprocessingGroup" xmlns:wpi="http://schemas.microsoft.com/office/word/2010/wordprocessingInk" xmlns:wne="http://schemas.microsoft.com/office/word/2006/wordml" xmlns:wps="http://schemas.microsoft.com/office/word/2010/wordprocessingShape" mc:Ignorable="w14 w15 wp14">
   <w:footnote w:type="separator" w:id="-1">
     <w:p>
       <w:r>
@@ -6964,7 +6816,7 @@
 </file>
 
 <file path=word/numbering.xml><?xml version="1.0" encoding="utf-8"?>
-<w:numbering xmlns:wpc="http://schemas.microsoft.com/office/word/2010/wordprocessingCanvas" xmlns:cx="http://schemas.microsoft.com/office/drawing/2014/chartex" xmlns:cx1="http://schemas.microsoft.com/office/drawing/2015/9/8/chartex" xmlns:cx2="http://schemas.microsoft.com/office/drawing/2015/10/21/chartex" xmlns:cx3="http://schemas.microsoft.com/office/drawing/2016/5/9/chartex" xmlns:cx4="http://schemas.microsoft.com/office/drawing/2016/5/10/chartex" xmlns:cx5="http://schemas.microsoft.com/office/drawing/2016/5/11/chartex" xmlns:cx6="http://schemas.microsoft.com/office/drawing/2016/5/12/chartex" xmlns:cx7="http://schemas.microsoft.com/office/drawing/2016/5/13/chartex" xmlns:cx8="http://schemas.microsoft.com/office/drawing/2016/5/14/chartex" xmlns:mc="http://schemas.openxmlformats.org/markup-compatibility/2006" xmlns:aink="http://schemas.microsoft.com/office/drawing/2016/ink" xmlns:am3d="http://schemas.microsoft.com/office/drawing/2017/model3d" xmlns:o="urn:schemas-microsoft-com:office:office" xmlns:r="http://schemas.openxmlformats.org/officeDocument/2006/relationships" xmlns:m="http://schemas.openxmlformats.org/officeDocument/2006/math" xmlns:v="urn:schemas-microsoft-com:vml" xmlns:wp14="http://schemas.microsoft.com/office/word/2010/wordprocessingDrawing" xmlns:wp="http://schemas.openxmlformats.org/drawingml/2006/wordprocessingDrawing" xmlns:w10="urn:schemas-microsoft-com:office:word" xmlns:w="http://schemas.openxmlformats.org/wordprocessingml/2006/main" xmlns:w14="http://schemas.microsoft.com/office/word/2010/wordml" xmlns:w15="http://schemas.microsoft.com/office/word/2012/wordml" xmlns:w16cex="http://schemas.microsoft.com/office/word/2018/wordml/cex" xmlns:w16cid="http://schemas.microsoft.com/office/word/2016/wordml/cid" xmlns:w16="http://schemas.microsoft.com/office/word/2018/wordml" xmlns:w16se="http://schemas.microsoft.com/office/word/2015/wordml/symex" xmlns:wpg="http://schemas.microsoft.com/office/word/2010/wordprocessingGroup" xmlns:wpi="http://schemas.microsoft.com/office/word/2010/wordprocessingInk" xmlns:wne="http://schemas.microsoft.com/office/word/2006/wordml" xmlns:wps="http://schemas.microsoft.com/office/word/2010/wordprocessingShape" mc:Ignorable="w14 w15 w16se w16cid w16 w16cex wp14">
+<w:numbering xmlns:wpc="http://schemas.microsoft.com/office/word/2010/wordprocessingCanvas" xmlns:mc="http://schemas.openxmlformats.org/markup-compatibility/2006" xmlns:o="urn:schemas-microsoft-com:office:office" xmlns:r="http://schemas.openxmlformats.org/officeDocument/2006/relationships" xmlns:m="http://schemas.openxmlformats.org/officeDocument/2006/math" xmlns:v="urn:schemas-microsoft-com:vml" xmlns:wp14="http://schemas.microsoft.com/office/word/2010/wordprocessingDrawing" xmlns:wp="http://schemas.openxmlformats.org/drawingml/2006/wordprocessingDrawing" xmlns:w10="urn:schemas-microsoft-com:office:word" xmlns:w="http://schemas.openxmlformats.org/wordprocessingml/2006/main" xmlns:w14="http://schemas.microsoft.com/office/word/2010/wordml" xmlns:w15="http://schemas.microsoft.com/office/word/2012/wordml" xmlns:wpg="http://schemas.microsoft.com/office/word/2010/wordprocessingGroup" xmlns:wpi="http://schemas.microsoft.com/office/word/2010/wordprocessingInk" xmlns:wne="http://schemas.microsoft.com/office/word/2006/wordml" xmlns:wps="http://schemas.microsoft.com/office/word/2010/wordprocessingShape" mc:Ignorable="w14 w15 wp14">
   <w:abstractNum w:abstractNumId="0" w15:restartNumberingAfterBreak="0">
     <w:nsid w:val="0AD0111E"/>
     <w:multiLevelType w:val="multilevel"/>
@@ -10839,7 +10691,7 @@
 </file>
 
 <file path=word/styles.xml><?xml version="1.0" encoding="utf-8"?>
-<w:styles xmlns:mc="http://schemas.openxmlformats.org/markup-compatibility/2006" xmlns:r="http://schemas.openxmlformats.org/officeDocument/2006/relationships" xmlns:w="http://schemas.openxmlformats.org/wordprocessingml/2006/main" xmlns:w14="http://schemas.microsoft.com/office/word/2010/wordml" xmlns:w15="http://schemas.microsoft.com/office/word/2012/wordml" xmlns:w16cex="http://schemas.microsoft.com/office/word/2018/wordml/cex" xmlns:w16cid="http://schemas.microsoft.com/office/word/2016/wordml/cid" xmlns:w16="http://schemas.microsoft.com/office/word/2018/wordml" xmlns:w16se="http://schemas.microsoft.com/office/word/2015/wordml/symex" mc:Ignorable="w14 w15 w16se w16cid w16 w16cex">
+<w:styles xmlns:mc="http://schemas.openxmlformats.org/markup-compatibility/2006" xmlns:r="http://schemas.openxmlformats.org/officeDocument/2006/relationships" xmlns:w="http://schemas.openxmlformats.org/wordprocessingml/2006/main" xmlns:w14="http://schemas.microsoft.com/office/word/2010/wordml" xmlns:w15="http://schemas.microsoft.com/office/word/2012/wordml" mc:Ignorable="w14 w15">
   <w:docDefaults>
     <w:rPrDefault>
       <w:rPr>
@@ -10861,7 +10713,7 @@
       </w:pPr>
     </w:pPrDefault>
   </w:docDefaults>
-  <w:latentStyles w:defLockedState="0" w:defUIPriority="99" w:defSemiHidden="0" w:defUnhideWhenUsed="0" w:defQFormat="0" w:count="376">
+  <w:latentStyles w:defLockedState="0" w:defUIPriority="99" w:defSemiHidden="0" w:defUnhideWhenUsed="0" w:defQFormat="0" w:count="371">
     <w:lsdException w:name="Normal" w:uiPriority="0" w:qFormat="1"/>
     <w:lsdException w:name="heading 1" w:uiPriority="9" w:qFormat="1"/>
     <w:lsdException w:name="heading 2" w:semiHidden="1" w:uiPriority="9" w:unhideWhenUsed="1" w:qFormat="1"/>
@@ -11233,11 +11085,6 @@
     <w:lsdException w:name="List Table 5 Dark Accent 6" w:uiPriority="50"/>
     <w:lsdException w:name="List Table 6 Colorful Accent 6" w:uiPriority="51"/>
     <w:lsdException w:name="List Table 7 Colorful Accent 6" w:uiPriority="52"/>
-    <w:lsdException w:name="Mention" w:semiHidden="1" w:unhideWhenUsed="1"/>
-    <w:lsdException w:name="Smart Hyperlink" w:semiHidden="1" w:unhideWhenUsed="1"/>
-    <w:lsdException w:name="Hashtag" w:semiHidden="1" w:unhideWhenUsed="1"/>
-    <w:lsdException w:name="Unresolved Mention" w:semiHidden="1" w:unhideWhenUsed="1"/>
-    <w:lsdException w:name="Smart Link" w:semiHidden="1" w:unhideWhenUsed="1"/>
   </w:latentStyles>
   <w:style w:type="paragraph" w:default="1" w:styleId="Normal">
     <w:name w:val="Normal"/>
@@ -12723,7 +12570,7 @@
 </file>
 
 <file path=customXml/itemProps1.xml><?xml version="1.0" encoding="utf-8"?>
-<ds:datastoreItem xmlns:ds="http://schemas.openxmlformats.org/officeDocument/2006/customXml" ds:itemID="{CE25C87D-4FBD-4242-AD73-CC8DBEBEDA81}">
+<ds:datastoreItem xmlns:ds="http://schemas.openxmlformats.org/officeDocument/2006/customXml" ds:itemID="{848E0C44-BC71-499F-AA36-5745DD9C5B04}">
   <ds:schemaRefs>
     <ds:schemaRef ds:uri="http://schemas.openxmlformats.org/officeDocument/2006/bibliography"/>
   </ds:schemaRefs>

</xml_diff>